<commit_message>
Authentication and Authorization from DB
</commit_message>
<xml_diff>
--- a/Assignment2.docx
+++ b/Assignment2.docx
@@ -136,23 +136,27 @@
           <w:numId w:val="5"/>
         </w:numPr>
         <w:rPr>
-          <w:lang w:val="en-US"/>
-        </w:rPr>
-      </w:pPr>
-      <w:r>
-        <w:rPr>
+          <w:highlight w:val="yellow"/>
+          <w:lang w:val="en-US"/>
+        </w:rPr>
+      </w:pPr>
+      <w:r>
+        <w:rPr>
+          <w:highlight w:val="yellow"/>
           <w:lang w:val="en-US"/>
         </w:rPr>
         <w:t xml:space="preserve">Implement Assignment 2 Part 1 (separate document) </w:t>
       </w:r>
       <w:r>
         <w:rPr>
+          <w:highlight w:val="yellow"/>
           <w:lang w:val="en-US"/>
         </w:rPr>
         <w:t xml:space="preserve">JSF pages </w:t>
       </w:r>
       <w:r>
         <w:rPr>
+          <w:highlight w:val="yellow"/>
           <w:lang w:val="en-US"/>
         </w:rPr>
         <w:t xml:space="preserve">to manage the </w:t>
@@ -161,6 +165,7 @@
       <w:r>
         <w:rPr>
           <w:rFonts w:ascii="Courier New" w:hAnsi="Courier New" w:cs="Courier New"/>
+          <w:highlight w:val="yellow"/>
           <w:lang w:val="en-US"/>
         </w:rPr>
         <w:t>appuser</w:t>
@@ -168,12 +173,14 @@
       <w:proofErr w:type="spellEnd"/>
       <w:r>
         <w:rPr>
+          <w:highlight w:val="yellow"/>
           <w:lang w:val="en-US"/>
         </w:rPr>
         <w:t xml:space="preserve"> table</w:t>
       </w:r>
       <w:r>
         <w:rPr>
+          <w:highlight w:val="yellow"/>
           <w:lang w:val="en-US"/>
         </w:rPr>
         <w:t>.</w:t>
@@ -187,11 +194,13 @@
           <w:numId w:val="5"/>
         </w:numPr>
         <w:rPr>
-          <w:lang w:val="en-US"/>
-        </w:rPr>
-      </w:pPr>
-      <w:r>
-        <w:rPr>
+          <w:highlight w:val="yellow"/>
+          <w:lang w:val="en-US"/>
+        </w:rPr>
+      </w:pPr>
+      <w:r>
+        <w:rPr>
+          <w:highlight w:val="yellow"/>
           <w:lang w:val="en-US"/>
         </w:rPr>
         <w:t>Practice applying Basic Authentication to the address-book application</w:t>
@@ -205,11 +214,13 @@
           <w:numId w:val="5"/>
         </w:numPr>
         <w:rPr>
-          <w:lang w:val="en-US"/>
-        </w:rPr>
-      </w:pPr>
-      <w:r>
-        <w:rPr>
+          <w:highlight w:val="yellow"/>
+          <w:lang w:val="en-US"/>
+        </w:rPr>
+      </w:pPr>
+      <w:r>
+        <w:rPr>
+          <w:highlight w:val="yellow"/>
           <w:lang w:val="en-US"/>
         </w:rPr>
         <w:t>Start by adding a user to the file realm and testing with that user</w:t>
@@ -223,11 +234,13 @@
           <w:numId w:val="5"/>
         </w:numPr>
         <w:rPr>
-          <w:lang w:val="en-US"/>
-        </w:rPr>
-      </w:pPr>
-      <w:r>
-        <w:rPr>
+          <w:highlight w:val="yellow"/>
+          <w:lang w:val="en-US"/>
+        </w:rPr>
+      </w:pPr>
+      <w:r>
+        <w:rPr>
+          <w:highlight w:val="yellow"/>
           <w:lang w:val="en-US"/>
         </w:rPr>
         <w:t xml:space="preserve">Then, add the </w:t>
@@ -235,6 +248,7 @@
       <w:r>
         <w:rPr>
           <w:rFonts w:ascii="Courier New" w:hAnsi="Courier New" w:cs="Courier New"/>
+          <w:highlight w:val="yellow"/>
           <w:lang w:val="en-US"/>
         </w:rPr>
         <w:t>@</w:t>
@@ -243,44 +257,34 @@
       <w:r>
         <w:rPr>
           <w:rFonts w:ascii="Courier New" w:hAnsi="Courier New" w:cs="Courier New"/>
-          <w:lang w:val="en-US"/>
-        </w:rPr>
-        <w:t>DatabaseIdentityStor</w:t>
-      </w:r>
+          <w:highlight w:val="yellow"/>
+          <w:lang w:val="en-US"/>
+        </w:rPr>
+        <w:t>DatabaseIdentityStoreDefinition</w:t>
+      </w:r>
+      <w:proofErr w:type="spellEnd"/>
+      <w:r>
+        <w:rPr>
+          <w:rFonts w:cstheme="minorHAnsi"/>
+          <w:highlight w:val="yellow"/>
+          <w:lang w:val="en-US"/>
+        </w:rPr>
+        <w:t xml:space="preserve"> annotation to a class in your project (which one?) in order to test with users in your </w:t>
+      </w:r>
+      <w:proofErr w:type="spellStart"/>
       <w:r>
         <w:rPr>
           <w:rFonts w:ascii="Courier New" w:hAnsi="Courier New" w:cs="Courier New"/>
-          <w:lang w:val="en-US"/>
-        </w:rPr>
-        <w:t>e</w:t>
-      </w:r>
-      <w:r>
-        <w:rPr>
-          <w:rFonts w:ascii="Courier New" w:hAnsi="Courier New" w:cs="Courier New"/>
-          <w:lang w:val="en-US"/>
-        </w:rPr>
-        <w:t>Definition</w:t>
+          <w:highlight w:val="yellow"/>
+          <w:lang w:val="en-US"/>
+        </w:rPr>
+        <w:t>appuser</w:t>
       </w:r>
       <w:proofErr w:type="spellEnd"/>
       <w:r>
         <w:rPr>
           <w:rFonts w:cstheme="minorHAnsi"/>
-          <w:lang w:val="en-US"/>
-        </w:rPr>
-        <w:t xml:space="preserve"> annotation to a class in your project (which one?) in order to test with users in your </w:t>
-      </w:r>
-      <w:proofErr w:type="spellStart"/>
-      <w:r>
-        <w:rPr>
-          <w:rFonts w:ascii="Courier New" w:hAnsi="Courier New" w:cs="Courier New"/>
-          <w:lang w:val="en-US"/>
-        </w:rPr>
-        <w:t>appuser</w:t>
-      </w:r>
-      <w:proofErr w:type="spellEnd"/>
-      <w:r>
-        <w:rPr>
-          <w:rFonts w:cstheme="minorHAnsi"/>
+          <w:highlight w:val="yellow"/>
           <w:lang w:val="en-US"/>
         </w:rPr>
         <w:t xml:space="preserve"> table</w:t>
@@ -294,12 +298,14 @@
           <w:numId w:val="5"/>
         </w:numPr>
         <w:rPr>
+          <w:highlight w:val="yellow"/>
           <w:lang w:val="en-US"/>
         </w:rPr>
       </w:pPr>
       <w:r>
         <w:rPr>
           <w:rFonts w:cstheme="minorHAnsi"/>
+          <w:highlight w:val="yellow"/>
           <w:lang w:val="en-US"/>
         </w:rPr>
         <w:t>Apply Basic Authentication to your Sprite application JSF pages</w:t>
@@ -313,12 +319,14 @@
           <w:numId w:val="5"/>
         </w:numPr>
         <w:rPr>
+          <w:highlight w:val="yellow"/>
           <w:lang w:val="en-US"/>
         </w:rPr>
       </w:pPr>
       <w:r>
         <w:rPr>
           <w:rFonts w:cstheme="minorHAnsi"/>
+          <w:highlight w:val="yellow"/>
           <w:lang w:val="en-US"/>
         </w:rPr>
         <w:t xml:space="preserve">Test both successful and unsuccessful </w:t>
@@ -326,6 +334,7 @@
       <w:r>
         <w:rPr>
           <w:rFonts w:cstheme="minorHAnsi"/>
+          <w:highlight w:val="yellow"/>
           <w:lang w:val="en-US"/>
         </w:rPr>
         <w:t>authentication</w:t>
@@ -339,12 +348,14 @@
           <w:numId w:val="5"/>
         </w:numPr>
         <w:rPr>
+          <w:highlight w:val="yellow"/>
           <w:lang w:val="en-US"/>
         </w:rPr>
       </w:pPr>
       <w:r>
         <w:rPr>
           <w:rFonts w:cstheme="minorHAnsi"/>
+          <w:highlight w:val="yellow"/>
           <w:lang w:val="en-US"/>
         </w:rPr>
         <w:t>Test both successful and unsuccessful authorization</w:t>
@@ -358,12 +369,14 @@
           <w:numId w:val="5"/>
         </w:numPr>
         <w:rPr>
+          <w:highlight w:val="yellow"/>
           <w:lang w:val="en-US"/>
         </w:rPr>
       </w:pPr>
       <w:r>
         <w:rPr>
           <w:rFonts w:cstheme="minorHAnsi"/>
+          <w:highlight w:val="yellow"/>
           <w:lang w:val="en-US"/>
         </w:rPr>
         <w:t>Apply Basic Authentication to your Sprite application RESTful API</w:t>
@@ -377,12 +390,14 @@
           <w:numId w:val="5"/>
         </w:numPr>
         <w:rPr>
+          <w:highlight w:val="yellow"/>
           <w:lang w:val="en-US"/>
         </w:rPr>
       </w:pPr>
       <w:r>
         <w:rPr>
           <w:rFonts w:cstheme="minorHAnsi"/>
+          <w:highlight w:val="yellow"/>
           <w:lang w:val="en-US"/>
         </w:rPr>
         <w:t>Test both successful and unsuccessful authentication with Postman</w:t>
@@ -396,12 +411,14 @@
           <w:numId w:val="5"/>
         </w:numPr>
         <w:rPr>
+          <w:highlight w:val="yellow"/>
           <w:lang w:val="en-US"/>
         </w:rPr>
       </w:pPr>
       <w:r>
         <w:rPr>
           <w:rFonts w:cstheme="minorHAnsi"/>
+          <w:highlight w:val="yellow"/>
           <w:lang w:val="en-US"/>
         </w:rPr>
         <w:t>Test both successful and unsuccessful authorization with Postman</w:t>
@@ -475,65 +492,37 @@
           <w:numId w:val="4"/>
         </w:numPr>
         <w:rPr>
-          <w:lang w:val="en-US"/>
-        </w:rPr>
-      </w:pPr>
-      <w:r>
-        <w:rPr>
+          <w:highlight w:val="yellow"/>
+          <w:lang w:val="en-US"/>
+        </w:rPr>
+      </w:pPr>
+      <w:r>
+        <w:rPr>
+          <w:highlight w:val="yellow"/>
           <w:lang w:val="en-US"/>
         </w:rPr>
         <w:t>The RESTful interface works as specified in Assignment 1</w:t>
       </w:r>
       <w:r>
         <w:rPr>
-          <w:lang w:val="en-US"/>
-        </w:rPr>
-        <w:t xml:space="preserve">, except now it is secured. </w:t>
-      </w:r>
-      <w:r>
-        <w:rPr>
-          <w:lang w:val="en-US"/>
-        </w:rPr>
-        <w:t xml:space="preserve"> </w:t>
-      </w:r>
-      <w:r>
-        <w:rPr>
-          <w:lang w:val="en-US"/>
-        </w:rPr>
-        <w:t xml:space="preserve">(NO RESTful API is required for the </w:t>
+          <w:highlight w:val="yellow"/>
+          <w:lang w:val="en-US"/>
+        </w:rPr>
+        <w:t xml:space="preserve">, except now it is secured.  (NO RESTful API is required for the </w:t>
       </w:r>
       <w:proofErr w:type="spellStart"/>
       <w:r>
         <w:rPr>
           <w:rFonts w:ascii="Courier New" w:hAnsi="Courier New" w:cs="Courier New"/>
-          <w:lang w:val="en-US"/>
-        </w:rPr>
-        <w:t>A</w:t>
-      </w:r>
-      <w:r>
-        <w:rPr>
-          <w:rFonts w:ascii="Courier New" w:hAnsi="Courier New" w:cs="Courier New"/>
-          <w:lang w:val="en-US"/>
-        </w:rPr>
-        <w:t>pp</w:t>
-      </w:r>
-      <w:r>
-        <w:rPr>
-          <w:rFonts w:ascii="Courier New" w:hAnsi="Courier New" w:cs="Courier New"/>
-          <w:lang w:val="en-US"/>
-        </w:rPr>
-        <w:t>U</w:t>
-      </w:r>
-      <w:r>
-        <w:rPr>
-          <w:rFonts w:ascii="Courier New" w:hAnsi="Courier New" w:cs="Courier New"/>
-          <w:lang w:val="en-US"/>
-        </w:rPr>
-        <w:t>ser</w:t>
+          <w:highlight w:val="yellow"/>
+          <w:lang w:val="en-US"/>
+        </w:rPr>
+        <w:t>AppUser</w:t>
       </w:r>
       <w:proofErr w:type="spellEnd"/>
       <w:r>
         <w:rPr>
+          <w:highlight w:val="yellow"/>
           <w:lang w:val="en-US"/>
         </w:rPr>
         <w:t xml:space="preserve"> entities.)</w:t>
@@ -565,44 +554,44 @@
           <w:numId w:val="4"/>
         </w:numPr>
         <w:rPr>
-          <w:lang w:val="en-US"/>
-        </w:rPr>
-      </w:pPr>
-      <w:r>
-        <w:rPr>
+          <w:highlight w:val="yellow"/>
+          <w:lang w:val="en-US"/>
+        </w:rPr>
+      </w:pPr>
+      <w:r>
+        <w:rPr>
+          <w:highlight w:val="yellow"/>
           <w:lang w:val="en-US"/>
         </w:rPr>
         <w:t>User</w:t>
       </w:r>
       <w:r>
         <w:rPr>
+          <w:highlight w:val="yellow"/>
           <w:lang w:val="en-US"/>
         </w:rPr>
         <w:t xml:space="preserve"> administration area (see Assignment 2 Part 1) </w:t>
       </w:r>
       <w:r>
         <w:rPr>
+          <w:highlight w:val="yellow"/>
           <w:lang w:val="en-US"/>
         </w:rPr>
         <w:t>for</w:t>
       </w:r>
       <w:r>
         <w:rPr>
+          <w:highlight w:val="yellow"/>
           <w:lang w:val="en-US"/>
         </w:rPr>
         <w:t xml:space="preserve"> your Sprite</w:t>
       </w:r>
       <w:r>
         <w:rPr>
-          <w:lang w:val="en-US"/>
-        </w:rPr>
-        <w:t xml:space="preserve"> project. </w:t>
-      </w:r>
-      <w:r>
-        <w:rPr>
-          <w:lang w:val="en-US"/>
-        </w:rPr>
-        <w:t xml:space="preserve"> </w:t>
+          <w:highlight w:val="yellow"/>
+          <w:lang w:val="en-US"/>
+        </w:rPr>
+        <w:t xml:space="preserve"> project.  </w:t>
       </w:r>
     </w:p>
     <w:p>
@@ -613,59 +602,69 @@
           <w:numId w:val="4"/>
         </w:numPr>
         <w:rPr>
-          <w:lang w:val="en-US"/>
-        </w:rPr>
-      </w:pPr>
-      <w:r>
-        <w:rPr>
+          <w:highlight w:val="yellow"/>
+          <w:lang w:val="en-US"/>
+        </w:rPr>
+      </w:pPr>
+      <w:r>
+        <w:rPr>
+          <w:highlight w:val="yellow"/>
           <w:lang w:val="en-US"/>
         </w:rPr>
         <w:t>Lock down the application with</w:t>
       </w:r>
       <w:r>
         <w:rPr>
+          <w:highlight w:val="yellow"/>
           <w:lang w:val="en-US"/>
         </w:rPr>
         <w:t xml:space="preserve"> authentication</w:t>
       </w:r>
       <w:r>
         <w:rPr>
+          <w:highlight w:val="yellow"/>
           <w:lang w:val="en-US"/>
         </w:rPr>
         <w:t xml:space="preserve"> of users</w:t>
       </w:r>
       <w:r>
         <w:rPr>
+          <w:highlight w:val="yellow"/>
           <w:lang w:val="en-US"/>
         </w:rPr>
         <w:t xml:space="preserve"> to the application, so that in order to use the JSF pages</w:t>
       </w:r>
       <w:r>
         <w:rPr>
+          <w:highlight w:val="yellow"/>
           <w:lang w:val="en-US"/>
         </w:rPr>
         <w:t xml:space="preserve"> </w:t>
       </w:r>
       <w:r>
         <w:rPr>
+          <w:highlight w:val="yellow"/>
           <w:lang w:val="en-US"/>
         </w:rPr>
         <w:t>or</w:t>
       </w:r>
       <w:r>
         <w:rPr>
+          <w:highlight w:val="yellow"/>
           <w:lang w:val="en-US"/>
         </w:rPr>
         <w:t xml:space="preserve"> the RESTful interface</w:t>
       </w:r>
       <w:r>
         <w:rPr>
+          <w:highlight w:val="yellow"/>
           <w:lang w:val="en-US"/>
         </w:rPr>
         <w:t>, the user must have been added to the database with the right group</w:t>
       </w:r>
       <w:r>
         <w:rPr>
+          <w:highlight w:val="yellow"/>
           <w:lang w:val="en-US"/>
         </w:rPr>
         <w:t>:</w:t>
@@ -679,11 +678,13 @@
           <w:numId w:val="4"/>
         </w:numPr>
         <w:rPr>
-          <w:lang w:val="en-US"/>
-        </w:rPr>
-      </w:pPr>
-      <w:r>
-        <w:rPr>
+          <w:highlight w:val="yellow"/>
+          <w:lang w:val="en-US"/>
+        </w:rPr>
+      </w:pPr>
+      <w:r>
+        <w:rPr>
+          <w:highlight w:val="yellow"/>
           <w:lang w:val="en-US"/>
         </w:rPr>
         <w:t xml:space="preserve">RESTful resources accessible only to group </w:t>
@@ -692,6 +693,7 @@
       <w:r>
         <w:rPr>
           <w:rFonts w:ascii="Courier New" w:hAnsi="Courier New" w:cs="Courier New"/>
+          <w:highlight w:val="yellow"/>
           <w:lang w:val="en-US"/>
         </w:rPr>
         <w:t>RestGroup</w:t>
@@ -706,23 +708,27 @@
           <w:numId w:val="4"/>
         </w:numPr>
         <w:rPr>
-          <w:lang w:val="en-US"/>
-        </w:rPr>
-      </w:pPr>
-      <w:r>
-        <w:rPr>
+          <w:highlight w:val="yellow"/>
+          <w:lang w:val="en-US"/>
+        </w:rPr>
+      </w:pPr>
+      <w:r>
+        <w:rPr>
+          <w:highlight w:val="yellow"/>
           <w:lang w:val="en-US"/>
         </w:rPr>
         <w:t xml:space="preserve">JSF </w:t>
       </w:r>
       <w:r>
         <w:rPr>
+          <w:highlight w:val="yellow"/>
           <w:lang w:val="en-US"/>
         </w:rPr>
         <w:t xml:space="preserve">Sprite </w:t>
       </w:r>
       <w:r>
         <w:rPr>
+          <w:highlight w:val="yellow"/>
           <w:lang w:val="en-US"/>
         </w:rPr>
         <w:t xml:space="preserve">Pages accessible only to group </w:t>
@@ -731,6 +737,7 @@
       <w:r>
         <w:rPr>
           <w:rFonts w:ascii="Courier New" w:hAnsi="Courier New" w:cs="Courier New"/>
+          <w:highlight w:val="yellow"/>
           <w:lang w:val="en-US"/>
         </w:rPr>
         <w:t>JsfGroup</w:t>
@@ -745,24 +752,28 @@
           <w:numId w:val="4"/>
         </w:numPr>
         <w:rPr>
+          <w:highlight w:val="yellow"/>
           <w:lang w:val="en-US"/>
         </w:rPr>
       </w:pPr>
       <w:r>
         <w:rPr>
           <w:rFonts w:ascii="Courier New" w:hAnsi="Courier New" w:cs="Courier New"/>
+          <w:highlight w:val="yellow"/>
           <w:lang w:val="en-US"/>
         </w:rPr>
         <w:t>Admin</w:t>
       </w:r>
       <w:r>
         <w:rPr>
+          <w:highlight w:val="yellow"/>
           <w:lang w:val="en-US"/>
         </w:rPr>
         <w:t xml:space="preserve"> group can access both</w:t>
       </w:r>
       <w:r>
         <w:rPr>
+          <w:highlight w:val="yellow"/>
           <w:lang w:val="en-US"/>
         </w:rPr>
         <w:t xml:space="preserve"> of the above, and JSF </w:t>
@@ -770,6 +781,7 @@
       <w:proofErr w:type="spellStart"/>
       <w:r>
         <w:rPr>
+          <w:highlight w:val="yellow"/>
           <w:lang w:val="en-US"/>
         </w:rPr>
         <w:t>AppUser</w:t>
@@ -777,6 +789,7 @@
       <w:proofErr w:type="spellEnd"/>
       <w:r>
         <w:rPr>
+          <w:highlight w:val="yellow"/>
           <w:lang w:val="en-US"/>
         </w:rPr>
         <w:t xml:space="preserve"> Pages</w:t>
@@ -790,17 +803,20 @@
           <w:numId w:val="4"/>
         </w:numPr>
         <w:rPr>
-          <w:lang w:val="en-US"/>
-        </w:rPr>
-      </w:pPr>
-      <w:r>
-        <w:rPr>
+          <w:highlight w:val="yellow"/>
+          <w:lang w:val="en-US"/>
+        </w:rPr>
+      </w:pPr>
+      <w:r>
+        <w:rPr>
+          <w:highlight w:val="yellow"/>
           <w:lang w:val="en-US"/>
         </w:rPr>
         <w:t xml:space="preserve">Other users cannot access </w:t>
       </w:r>
       <w:r>
         <w:rPr>
+          <w:highlight w:val="yellow"/>
           <w:lang w:val="en-US"/>
         </w:rPr>
         <w:t>any of the above</w:t>
@@ -1314,7 +1330,21 @@
         <w:rPr>
           <w:lang w:val="en-US"/>
         </w:rPr>
-        <w:t xml:space="preserve"> Sprite program to your Lab Instructor, and submit a zipped archive</w:t>
+        <w:t xml:space="preserve"> Sprite program to your Lab </w:t>
+      </w:r>
+      <w:proofErr w:type="gramStart"/>
+      <w:r>
+        <w:rPr>
+          <w:lang w:val="en-US"/>
+        </w:rPr>
+        <w:t>Instructor, and</w:t>
+      </w:r>
+      <w:proofErr w:type="gramEnd"/>
+      <w:r>
+        <w:rPr>
+          <w:lang w:val="en-US"/>
+        </w:rPr>
+        <w:t xml:space="preserve"> submit a zipped archive</w:t>
       </w:r>
       <w:r>
         <w:rPr>
@@ -2400,6 +2430,7 @@
   <w:style w:type="character" w:default="1" w:styleId="DefaultParagraphFont">
     <w:name w:val="Default Paragraph Font"/>
     <w:uiPriority w:val="1"/>
+    <w:semiHidden/>
     <w:unhideWhenUsed/>
   </w:style>
   <w:style w:type="table" w:default="1" w:styleId="TableNormal">

</xml_diff>